<commit_message>
update of the documents
</commit_message>
<xml_diff>
--- a/IEHG_XVIII_draft agenda 04.docx
+++ b/IEHG_XVIII_draft agenda 04.docx
@@ -4179,8 +4179,34 @@
           <w:sz w:val="20"/>
           <w:szCs w:val="20"/>
         </w:rPr>
-        <w:t>Question asked to Jeff - no reply yet</w:t>
-      </w:r>
+        <w:t xml:space="preserve">Question asked to Jeff </w:t>
+      </w:r>
+      <w:r>
+        <w:rPr>
+          <w:rFonts w:ascii="Arial" w:hAnsi="Arial" w:cs="Arial"/>
+          <w:sz w:val="20"/>
+          <w:szCs w:val="20"/>
+        </w:rPr>
+        <w:t>–</w:t>
+      </w:r>
+      <w:r>
+        <w:rPr>
+          <w:rFonts w:ascii="Arial" w:hAnsi="Arial" w:cs="Arial"/>
+          <w:sz w:val="20"/>
+          <w:szCs w:val="20"/>
+        </w:rPr>
+        <w:t xml:space="preserve"> </w:t>
+      </w:r>
+      <w:r>
+        <w:rPr>
+          <w:rFonts w:ascii="Arial" w:hAnsi="Arial" w:cs="Arial"/>
+          <w:sz w:val="20"/>
+          <w:szCs w:val="20"/>
+        </w:rPr>
+        <w:t>bulk includes break bulk, could also be added to the definition</w:t>
+      </w:r>
+      <w:bookmarkStart w:id="0" w:name="_GoBack"/>
+      <w:bookmarkEnd w:id="0"/>
     </w:p>
     <w:p>
       <w:pPr>
@@ -17779,8 +17805,6 @@
               </w:rPr>
               <w:t xml:space="preserve">include Helipad, Dolphin, Bollard and Mooring Area in the S-401 FC when they are finalized for S-101. </w:t>
             </w:r>
-            <w:bookmarkStart w:id="0" w:name="_GoBack"/>
-            <w:bookmarkEnd w:id="0"/>
           </w:p>
         </w:tc>
         <w:tc>
@@ -24918,7 +24942,7 @@
         <w:sz w:val="20"/>
         <w:szCs w:val="20"/>
       </w:rPr>
-      <w:t>22</w:t>
+      <w:t>7</w:t>
     </w:r>
     <w:r>
       <w:rPr>
@@ -25081,7 +25105,7 @@
         <v:path o:extrusionok="f" gradientshapeok="t" o:connecttype="rect"/>
         <o:lock v:ext="edit" aspectratio="t"/>
       </v:shapetype>
-      <v:shape id="_x0000_i1038" type="#_x0000_t75" style="width:318pt;height:336.55pt" o:bullet="t">
+      <v:shape id="_x0000_i1028" type="#_x0000_t75" style="width:318pt;height:336.6pt" o:bullet="t">
         <v:imagedata r:id="rId1" o:title="art7235"/>
       </v:shape>
     </w:pict>

</xml_diff>